<commit_message>
Changes from optimization SA2 etc.
</commit_message>
<xml_diff>
--- a/Statistical analysis/notes/Comparison between two population.docx
+++ b/Statistical analysis/notes/Comparison between two population.docx
@@ -3879,35 +3879,7 @@
                 <w:rFonts w:ascii="Calibri" w:eastAsia="Times New Roman" w:hAnsi="Calibri" w:cs="Calibri"/>
                 <w:color w:val="000000"/>
               </w:rPr>
-              <w:t xml:space="preserve"> </w:t>
-            </w:r>
-            <w:r>
-              <w:rPr>
-                <w:rFonts w:ascii="Calibri" w:eastAsia="Times New Roman" w:hAnsi="Calibri" w:cs="Calibri"/>
-                <w:color w:val="000000"/>
-              </w:rPr>
-              <w:t>&gt;</w:t>
-            </w:r>
-            <w:r>
-              <w:rPr>
-                <w:rFonts w:ascii="Calibri" w:eastAsia="Times New Roman" w:hAnsi="Calibri" w:cs="Calibri"/>
-                <w:color w:val="000000"/>
-              </w:rPr>
-              <w:t xml:space="preserve"> 0: i.e. people will </w:t>
-            </w:r>
-            <w:r>
-              <w:rPr>
-                <w:rFonts w:ascii="Calibri" w:eastAsia="Times New Roman" w:hAnsi="Calibri" w:cs="Calibri"/>
-                <w:color w:val="000000"/>
-              </w:rPr>
-              <w:t>l</w:t>
-            </w:r>
-            <w:r>
-              <w:rPr>
-                <w:rFonts w:ascii="Calibri" w:eastAsia="Times New Roman" w:hAnsi="Calibri" w:cs="Calibri"/>
-                <w:color w:val="000000"/>
-              </w:rPr>
-              <w:t>ose weight</w:t>
+              <w:t xml:space="preserve"> &gt; 0: i.e. people will lose weight</w:t>
             </w:r>
           </w:p>
         </w:tc>
@@ -6538,13 +6510,7 @@
                   <w:rPr>
                     <w:rFonts w:ascii="Cambria Math" w:hAnsi="Cambria Math"/>
                   </w:rPr>
-                  <m:t>j</m:t>
-                </m:r>
-                <m:r>
-                  <w:rPr>
-                    <w:rFonts w:ascii="Cambria Math" w:hAnsi="Cambria Math"/>
-                  </w:rPr>
-                  <m:t>=1</m:t>
+                  <m:t>j=1</m:t>
                 </m:r>
               </m:sub>
               <m:sup>
@@ -7076,13 +7042,7 @@
                               <w:rPr>
                                 <w:rFonts w:ascii="Cambria Math" w:hAnsi="Cambria Math"/>
                               </w:rPr>
-                              <m:t>)-(</m:t>
-                            </m:r>
-                            <m:r>
-                              <w:rPr>
-                                <w:rFonts w:ascii="Cambria Math" w:hAnsi="Cambria Math"/>
-                              </w:rPr>
-                              <m:t>b</m:t>
+                              <m:t>)-(b</m:t>
                             </m:r>
                           </m:e>
                           <m:sub>
@@ -7933,8 +7893,6 @@
           <w:rFonts w:eastAsiaTheme="minorEastAsia"/>
         </w:rPr>
       </w:pPr>
-      <w:bookmarkStart w:id="0" w:name="_GoBack"/>
-      <w:bookmarkEnd w:id="0"/>
     </w:p>
     <w:p>
       <w:pPr>
@@ -7995,7 +7953,85 @@
       </w:r>
     </w:p>
     <w:p/>
+    <w:p>
+      <w:pPr>
+        <w:pStyle w:val="Heading1"/>
+      </w:pPr>
+      <w:r>
+        <w:t>SPSS Independent samples mean test</w:t>
+      </w:r>
+    </w:p>
+    <w:p>
+      <w:r>
+        <w:rPr>
+          <w:noProof/>
+        </w:rPr>
+        <w:drawing>
+          <wp:inline distT="0" distB="0" distL="0" distR="0" wp14:anchorId="77A8152A" wp14:editId="0640D5FC">
+            <wp:extent cx="5943600" cy="2585720"/>
+            <wp:effectExtent l="0" t="0" r="0" b="5080"/>
+            <wp:docPr id="1" name="Picture 1"/>
+            <wp:cNvGraphicFramePr>
+              <a:graphicFrameLocks xmlns:a="http://schemas.openxmlformats.org/drawingml/2006/main" noChangeAspect="1"/>
+            </wp:cNvGraphicFramePr>
+            <a:graphic xmlns:a="http://schemas.openxmlformats.org/drawingml/2006/main">
+              <a:graphicData uri="http://schemas.openxmlformats.org/drawingml/2006/picture">
+                <pic:pic xmlns:pic="http://schemas.openxmlformats.org/drawingml/2006/picture">
+                  <pic:nvPicPr>
+                    <pic:cNvPr id="1" name=""/>
+                    <pic:cNvPicPr/>
+                  </pic:nvPicPr>
+                  <pic:blipFill>
+                    <a:blip r:embed="rId9"/>
+                    <a:stretch>
+                      <a:fillRect/>
+                    </a:stretch>
+                  </pic:blipFill>
+                  <pic:spPr>
+                    <a:xfrm>
+                      <a:off x="0" y="0"/>
+                      <a:ext cx="5943600" cy="2585720"/>
+                    </a:xfrm>
+                    <a:prstGeom prst="rect">
+                      <a:avLst/>
+                    </a:prstGeom>
+                  </pic:spPr>
+                </pic:pic>
+              </a:graphicData>
+            </a:graphic>
+          </wp:inline>
+        </w:drawing>
+      </w:r>
+    </w:p>
     <w:p/>
+    <w:p>
+      <w:r>
+        <w:rPr>
+          <w:b/>
+          <w:bCs/>
+        </w:rPr>
+        <w:t xml:space="preserve">Inherent variation: </w:t>
+      </w:r>
+      <w:r>
+        <w:t>Though any process however standardized can have certain variations that will show up in sampling.</w:t>
+      </w:r>
+    </w:p>
+    <w:p>
+      <w:r>
+        <w:rPr>
+          <w:b/>
+          <w:bCs/>
+        </w:rPr>
+        <w:t>Process variation</w:t>
+      </w:r>
+      <w:r>
+        <w:t>: The process has really changed over time.</w:t>
+      </w:r>
+    </w:p>
+    <w:p>
+      <w:bookmarkStart w:id="0" w:name="_GoBack"/>
+      <w:bookmarkEnd w:id="0"/>
+    </w:p>
     <w:sectPr>
       <w:pgSz w:w="12240" w:h="15840"/>
       <w:pgMar w:top="1440" w:right="1440" w:bottom="1440" w:left="1440" w:header="720" w:footer="720" w:gutter="0"/>

</xml_diff>